<commit_message>
añadi últimos cambios al informe
</commit_message>
<xml_diff>
--- a/informes/Informe-ElizabethAcebal.docx
+++ b/informes/Informe-ElizabethAcebal.docx
@@ -136,8 +136,8 @@
         </w:rPr>
       </w:pPr>
       <w:r>
-        <w:object w:dxaOrig="8124" w:dyaOrig="8621">
-          <v:rect xmlns:o="urn:schemas-microsoft-com:office:office" xmlns:v="urn:schemas-microsoft-com:vml" id="rectole0000000000" style="width:406.200000pt;height:431.050000pt" o:preferrelative="t" o:ole="">
+        <w:object w:dxaOrig="8220" w:dyaOrig="8726">
+          <v:rect xmlns:o="urn:schemas-microsoft-com:office:office" xmlns:v="urn:schemas-microsoft-com:vml" id="rectole0000000000" style="width:411.000000pt;height:436.300000pt" o:preferrelative="t" o:ole="">
             <o:lock v:ext="edit"/>
             <v:imagedata xmlns:r="http://schemas.openxmlformats.org/officeDocument/2006/relationships" r:id="docRId2" o:title=""/>
           </v:rect>
@@ -205,41 +205,52 @@
           <w:sz w:val="22"/>
           <w:shd w:fill="auto" w:val="clear"/>
         </w:rPr>
-        <w:t xml:space="preserve">m y con git push origin main se subió al repositorio remoto.</w:t>
-      </w:r>
-    </w:p>
-    <w:p>
-      <w:pPr>
-        <w:spacing w:before="0" w:after="160" w:line="259"/>
-        <w:ind w:right="0" w:left="0" w:firstLine="0"/>
-        <w:jc w:val="left"/>
-        <w:rPr>
-          <w:rFonts w:ascii="Calibri" w:hAnsi="Calibri" w:cs="Calibri" w:eastAsia="Calibri"/>
-          <w:color w:val="auto"/>
-          <w:spacing w:val="0"/>
-          <w:position w:val="0"/>
-          <w:sz w:val="22"/>
-          <w:shd w:fill="auto" w:val="clear"/>
-        </w:rPr>
-      </w:pPr>
-    </w:p>
-    <w:p>
-      <w:pPr>
-        <w:spacing w:before="0" w:after="160" w:line="259"/>
-        <w:ind w:right="0" w:left="0" w:firstLine="0"/>
-        <w:jc w:val="left"/>
-        <w:rPr>
-          <w:rFonts w:ascii="Calibri" w:hAnsi="Calibri" w:cs="Calibri" w:eastAsia="Calibri"/>
-          <w:color w:val="auto"/>
-          <w:spacing w:val="0"/>
-          <w:position w:val="0"/>
-          <w:sz w:val="22"/>
-          <w:shd w:fill="auto" w:val="clear"/>
-        </w:rPr>
-      </w:pPr>
-      <w:r>
-        <w:object w:dxaOrig="8208" w:dyaOrig="5562">
-          <v:rect xmlns:o="urn:schemas-microsoft-com:office:office" xmlns:v="urn:schemas-microsoft-com:vml" id="rectole0000000001" style="width:410.400000pt;height:278.100000pt" o:preferrelative="t" o:ole="">
+        <w:t xml:space="preserve">m y con git push origin main se subi</w:t>
+      </w:r>
+      <w:r>
+        <w:rPr>
+          <w:rFonts w:ascii="Calibri" w:hAnsi="Calibri" w:cs="Calibri" w:eastAsia="Calibri"/>
+          <w:color w:val="auto"/>
+          <w:spacing w:val="0"/>
+          <w:position w:val="0"/>
+          <w:sz w:val="22"/>
+          <w:shd w:fill="auto" w:val="clear"/>
+        </w:rPr>
+        <w:t xml:space="preserve">ó al repositorio remoto.</w:t>
+      </w:r>
+    </w:p>
+    <w:p>
+      <w:pPr>
+        <w:spacing w:before="0" w:after="160" w:line="259"/>
+        <w:ind w:right="0" w:left="0" w:firstLine="0"/>
+        <w:jc w:val="left"/>
+        <w:rPr>
+          <w:rFonts w:ascii="Calibri" w:hAnsi="Calibri" w:cs="Calibri" w:eastAsia="Calibri"/>
+          <w:color w:val="auto"/>
+          <w:spacing w:val="0"/>
+          <w:position w:val="0"/>
+          <w:sz w:val="22"/>
+          <w:shd w:fill="auto" w:val="clear"/>
+        </w:rPr>
+      </w:pPr>
+    </w:p>
+    <w:p>
+      <w:pPr>
+        <w:spacing w:before="0" w:after="160" w:line="259"/>
+        <w:ind w:right="0" w:left="0" w:firstLine="0"/>
+        <w:jc w:val="left"/>
+        <w:rPr>
+          <w:rFonts w:ascii="Calibri" w:hAnsi="Calibri" w:cs="Calibri" w:eastAsia="Calibri"/>
+          <w:color w:val="auto"/>
+          <w:spacing w:val="0"/>
+          <w:position w:val="0"/>
+          <w:sz w:val="22"/>
+          <w:shd w:fill="auto" w:val="clear"/>
+        </w:rPr>
+      </w:pPr>
+      <w:r>
+        <w:object w:dxaOrig="8301" w:dyaOrig="5629">
+          <v:rect xmlns:o="urn:schemas-microsoft-com:office:office" xmlns:v="urn:schemas-microsoft-com:vml" id="rectole0000000001" style="width:415.050000pt;height:281.450000pt" o:preferrelative="t" o:ole="">
             <o:lock v:ext="edit"/>
             <v:imagedata xmlns:r="http://schemas.openxmlformats.org/officeDocument/2006/relationships" r:id="docRId4" o:title=""/>
           </v:rect>
@@ -285,63 +296,41 @@
           <w:sz w:val="22"/>
           <w:shd w:fill="auto" w:val="clear"/>
         </w:rPr>
-        <w:t xml:space="preserve">Se realizó lo mismo con el archivo pagsuscriptores.html, pero antes de </w:t>
-      </w:r>
-      <w:r>
-        <w:rPr>
-          <w:rFonts w:ascii="Calibri" w:hAnsi="Calibri" w:cs="Calibri" w:eastAsia="Calibri"/>
-          <w:color w:val="auto"/>
-          <w:spacing w:val="0"/>
-          <w:position w:val="0"/>
-          <w:sz w:val="22"/>
-          <w:shd w:fill="auto" w:val="clear"/>
-        </w:rPr>
-        <w:t xml:space="preserve">subir los cambios con git push,</w:t>
-      </w:r>
-      <w:r>
-        <w:rPr>
-          <w:rFonts w:ascii="Calibri" w:hAnsi="Calibri" w:cs="Calibri" w:eastAsia="Calibri"/>
-          <w:color w:val="auto"/>
-          <w:spacing w:val="0"/>
-          <w:position w:val="0"/>
-          <w:sz w:val="22"/>
-          <w:shd w:fill="auto" w:val="clear"/>
-        </w:rPr>
-        <w:t xml:space="preserve">  se utilizó el comando git pull origin main para actualizar el repositorio.</w:t>
-      </w:r>
-    </w:p>
-    <w:p>
-      <w:pPr>
-        <w:spacing w:before="0" w:after="160" w:line="259"/>
-        <w:ind w:right="0" w:left="0" w:firstLine="0"/>
-        <w:jc w:val="left"/>
-        <w:rPr>
-          <w:rFonts w:ascii="Calibri" w:hAnsi="Calibri" w:cs="Calibri" w:eastAsia="Calibri"/>
-          <w:color w:val="auto"/>
-          <w:spacing w:val="0"/>
-          <w:position w:val="0"/>
-          <w:sz w:val="22"/>
-          <w:shd w:fill="auto" w:val="clear"/>
-        </w:rPr>
-      </w:pPr>
-    </w:p>
-    <w:p>
-      <w:pPr>
-        <w:spacing w:before="0" w:after="160" w:line="259"/>
-        <w:ind w:right="0" w:left="0" w:firstLine="0"/>
-        <w:jc w:val="left"/>
-        <w:rPr>
-          <w:rFonts w:ascii="Calibri" w:hAnsi="Calibri" w:cs="Calibri" w:eastAsia="Calibri"/>
-          <w:color w:val="auto"/>
-          <w:spacing w:val="0"/>
-          <w:position w:val="0"/>
-          <w:sz w:val="22"/>
-          <w:shd w:fill="auto" w:val="clear"/>
-        </w:rPr>
-      </w:pPr>
-      <w:r>
-        <w:object w:dxaOrig="8196" w:dyaOrig="6173">
-          <v:rect xmlns:o="urn:schemas-microsoft-com:office:office" xmlns:v="urn:schemas-microsoft-com:vml" id="rectole0000000002" style="width:409.800000pt;height:308.650000pt" o:preferrelative="t" o:ole="">
+        <w:t xml:space="preserve">Se realizó lo mismo con el archivo pagsuscriptores.html, pero antes de subir los cambios con git push,  se utilizó el comando git pull origin main para actualizar el repositorio.</w:t>
+      </w:r>
+    </w:p>
+    <w:p>
+      <w:pPr>
+        <w:spacing w:before="0" w:after="160" w:line="259"/>
+        <w:ind w:right="0" w:left="0" w:firstLine="0"/>
+        <w:jc w:val="left"/>
+        <w:rPr>
+          <w:rFonts w:ascii="Calibri" w:hAnsi="Calibri" w:cs="Calibri" w:eastAsia="Calibri"/>
+          <w:color w:val="auto"/>
+          <w:spacing w:val="0"/>
+          <w:position w:val="0"/>
+          <w:sz w:val="22"/>
+          <w:shd w:fill="auto" w:val="clear"/>
+        </w:rPr>
+      </w:pPr>
+    </w:p>
+    <w:p>
+      <w:pPr>
+        <w:spacing w:before="0" w:after="160" w:line="259"/>
+        <w:ind w:right="0" w:left="0" w:firstLine="0"/>
+        <w:jc w:val="left"/>
+        <w:rPr>
+          <w:rFonts w:ascii="Calibri" w:hAnsi="Calibri" w:cs="Calibri" w:eastAsia="Calibri"/>
+          <w:color w:val="auto"/>
+          <w:spacing w:val="0"/>
+          <w:position w:val="0"/>
+          <w:sz w:val="22"/>
+          <w:shd w:fill="auto" w:val="clear"/>
+        </w:rPr>
+      </w:pPr>
+      <w:r>
+        <w:object w:dxaOrig="8301" w:dyaOrig="6256">
+          <v:rect xmlns:o="urn:schemas-microsoft-com:office:office" xmlns:v="urn:schemas-microsoft-com:vml" id="rectole0000000002" style="width:415.050000pt;height:312.800000pt" o:preferrelative="t" o:ole="">
             <o:lock v:ext="edit"/>
             <v:imagedata xmlns:r="http://schemas.openxmlformats.org/officeDocument/2006/relationships" r:id="docRId6" o:title=""/>
           </v:rect>
@@ -446,8 +435,8 @@
         </w:rPr>
       </w:pPr>
       <w:r>
-        <w:object w:dxaOrig="8424" w:dyaOrig="4949">
-          <v:rect xmlns:o="urn:schemas-microsoft-com:office:office" xmlns:v="urn:schemas-microsoft-com:vml" id="rectole0000000003" style="width:421.200000pt;height:247.450000pt" o:preferrelative="t" o:ole="">
+        <w:object w:dxaOrig="8524" w:dyaOrig="5000">
+          <v:rect xmlns:o="urn:schemas-microsoft-com:office:office" xmlns:v="urn:schemas-microsoft-com:vml" id="rectole0000000003" style="width:426.200000pt;height:250.000000pt" o:preferrelative="t" o:ole="">
             <o:lock v:ext="edit"/>
             <v:imagedata xmlns:r="http://schemas.openxmlformats.org/officeDocument/2006/relationships" r:id="docRId8" o:title=""/>
           </v:rect>
@@ -511,8 +500,8 @@
         </w:rPr>
       </w:pPr>
       <w:r>
-        <w:object w:dxaOrig="8579" w:dyaOrig="1997">
-          <v:rect xmlns:o="urn:schemas-microsoft-com:office:office" xmlns:v="urn:schemas-microsoft-com:vml" id="rectole0000000004" style="width:428.950000pt;height:99.850000pt" o:preferrelative="t" o:ole="">
+        <w:object w:dxaOrig="8685" w:dyaOrig="2024">
+          <v:rect xmlns:o="urn:schemas-microsoft-com:office:office" xmlns:v="urn:schemas-microsoft-com:vml" id="rectole0000000004" style="width:434.250000pt;height:101.200000pt" o:preferrelative="t" o:ole="">
             <o:lock v:ext="edit"/>
             <v:imagedata xmlns:r="http://schemas.openxmlformats.org/officeDocument/2006/relationships" r:id="docRId10" o:title=""/>
           </v:rect>
@@ -580,26 +569,37 @@
           <w:sz w:val="22"/>
           <w:shd w:fill="auto" w:val="clear"/>
         </w:rPr>
-        <w:t xml:space="preserve">d se eliminó la rama Modificacioneshtml</w:t>
-      </w:r>
-    </w:p>
-    <w:p>
-      <w:pPr>
-        <w:spacing w:before="0" w:after="160" w:line="259"/>
-        <w:ind w:right="0" w:left="0" w:firstLine="0"/>
-        <w:jc w:val="left"/>
-        <w:rPr>
-          <w:rFonts w:ascii="Calibri" w:hAnsi="Calibri" w:cs="Calibri" w:eastAsia="Calibri"/>
-          <w:color w:val="auto"/>
-          <w:spacing w:val="0"/>
-          <w:position w:val="0"/>
-          <w:sz w:val="22"/>
-          <w:shd w:fill="auto" w:val="clear"/>
-        </w:rPr>
-      </w:pPr>
-      <w:r>
-        <w:object w:dxaOrig="8700" w:dyaOrig="792">
-          <v:rect xmlns:o="urn:schemas-microsoft-com:office:office" xmlns:v="urn:schemas-microsoft-com:vml" id="rectole0000000005" style="width:435.000000pt;height:39.600000pt" o:preferrelative="t" o:ole="">
+        <w:t xml:space="preserve">d se elimin</w:t>
+      </w:r>
+      <w:r>
+        <w:rPr>
+          <w:rFonts w:ascii="Calibri" w:hAnsi="Calibri" w:cs="Calibri" w:eastAsia="Calibri"/>
+          <w:color w:val="auto"/>
+          <w:spacing w:val="0"/>
+          <w:position w:val="0"/>
+          <w:sz w:val="22"/>
+          <w:shd w:fill="auto" w:val="clear"/>
+        </w:rPr>
+        <w:t xml:space="preserve">ó la rama Modificacioneshtml</w:t>
+      </w:r>
+    </w:p>
+    <w:p>
+      <w:pPr>
+        <w:spacing w:before="0" w:after="160" w:line="259"/>
+        <w:ind w:right="0" w:left="0" w:firstLine="0"/>
+        <w:jc w:val="left"/>
+        <w:rPr>
+          <w:rFonts w:ascii="Calibri" w:hAnsi="Calibri" w:cs="Calibri" w:eastAsia="Calibri"/>
+          <w:color w:val="auto"/>
+          <w:spacing w:val="0"/>
+          <w:position w:val="0"/>
+          <w:sz w:val="22"/>
+          <w:shd w:fill="auto" w:val="clear"/>
+        </w:rPr>
+      </w:pPr>
+      <w:r>
+        <w:object w:dxaOrig="8807" w:dyaOrig="810">
+          <v:rect xmlns:o="urn:schemas-microsoft-com:office:office" xmlns:v="urn:schemas-microsoft-com:vml" id="rectole0000000005" style="width:440.350000pt;height:40.500000pt" o:preferrelative="t" o:ole="">
             <o:lock v:ext="edit"/>
             <v:imagedata xmlns:r="http://schemas.openxmlformats.org/officeDocument/2006/relationships" r:id="docRId12" o:title=""/>
           </v:rect>
@@ -648,8 +648,8 @@
         </w:rPr>
       </w:pPr>
       <w:r>
-        <w:object w:dxaOrig="8784" w:dyaOrig="5562">
-          <v:rect xmlns:o="urn:schemas-microsoft-com:office:office" xmlns:v="urn:schemas-microsoft-com:vml" id="rectole0000000006" style="width:439.200000pt;height:278.100000pt" o:preferrelative="t" o:ole="">
+        <w:object w:dxaOrig="8888" w:dyaOrig="5629">
+          <v:rect xmlns:o="urn:schemas-microsoft-com:office:office" xmlns:v="urn:schemas-microsoft-com:vml" id="rectole0000000006" style="width:444.400000pt;height:281.450000pt" o:preferrelative="t" o:ole="">
             <o:lock v:ext="edit"/>
             <v:imagedata xmlns:r="http://schemas.openxmlformats.org/officeDocument/2006/relationships" r:id="docRId14" o:title=""/>
           </v:rect>
@@ -702,40 +702,7 @@
           <w:sz w:val="22"/>
           <w:shd w:fill="auto" w:val="clear"/>
         </w:rPr>
-        <w:t xml:space="preserve">m </w:t>
-      </w:r>
-      <w:r>
-        <w:rPr>
-          <w:rFonts w:ascii="Calibri" w:hAnsi="Calibri" w:cs="Calibri" w:eastAsia="Calibri"/>
-          <w:color w:val="auto"/>
-          <w:spacing w:val="0"/>
-          <w:position w:val="0"/>
-          <w:sz w:val="22"/>
-          <w:shd w:fill="auto" w:val="clear"/>
-        </w:rPr>
-        <w:t xml:space="preserve">“</w:t>
-      </w:r>
-      <w:r>
-        <w:rPr>
-          <w:rFonts w:ascii="Calibri" w:hAnsi="Calibri" w:cs="Calibri" w:eastAsia="Calibri"/>
-          <w:color w:val="auto"/>
-          <w:spacing w:val="0"/>
-          <w:position w:val="0"/>
-          <w:sz w:val="22"/>
-          <w:shd w:fill="auto" w:val="clear"/>
-        </w:rPr>
-        <w:t xml:space="preserve">A</w:t>
-      </w:r>
-      <w:r>
-        <w:rPr>
-          <w:rFonts w:ascii="Calibri" w:hAnsi="Calibri" w:cs="Calibri" w:eastAsia="Calibri"/>
-          <w:color w:val="auto"/>
-          <w:spacing w:val="0"/>
-          <w:position w:val="0"/>
-          <w:sz w:val="22"/>
-          <w:shd w:fill="auto" w:val="clear"/>
-        </w:rPr>
-        <w:t xml:space="preserve">ñadí imagen redes en footer” se confirmó.</w:t>
+        <w:t xml:space="preserve">m “Añadí imagen redes en footer” se confirmó.</w:t>
       </w:r>
     </w:p>
     <w:p>
@@ -794,8 +761,8 @@
         </w:rPr>
       </w:pPr>
       <w:r>
-        <w:object w:dxaOrig="8748" w:dyaOrig="7452">
-          <v:rect xmlns:o="urn:schemas-microsoft-com:office:office" xmlns:v="urn:schemas-microsoft-com:vml" id="rectole0000000007" style="width:437.400000pt;height:372.600000pt" o:preferrelative="t" o:ole="">
+        <w:object w:dxaOrig="8848" w:dyaOrig="7552">
+          <v:rect xmlns:o="urn:schemas-microsoft-com:office:office" xmlns:v="urn:schemas-microsoft-com:vml" id="rectole0000000007" style="width:442.400000pt;height:377.600000pt" o:preferrelative="t" o:ole="">
             <o:lock v:ext="edit"/>
             <v:imagedata xmlns:r="http://schemas.openxmlformats.org/officeDocument/2006/relationships" r:id="docRId16" o:title=""/>
           </v:rect>
@@ -885,41 +852,52 @@
           <w:sz w:val="22"/>
           <w:shd w:fill="auto" w:val="clear"/>
         </w:rPr>
-        <w:t xml:space="preserve">m se corrigió el mensaje del commit, luego se subieron los cambios con git push origin main </w:t>
-      </w:r>
-    </w:p>
-    <w:p>
-      <w:pPr>
-        <w:spacing w:before="0" w:after="160" w:line="259"/>
-        <w:ind w:right="0" w:left="0" w:firstLine="0"/>
-        <w:jc w:val="left"/>
-        <w:rPr>
-          <w:rFonts w:ascii="Calibri" w:hAnsi="Calibri" w:cs="Calibri" w:eastAsia="Calibri"/>
-          <w:color w:val="auto"/>
-          <w:spacing w:val="0"/>
-          <w:position w:val="0"/>
-          <w:sz w:val="22"/>
-          <w:shd w:fill="auto" w:val="clear"/>
-        </w:rPr>
-      </w:pPr>
-    </w:p>
-    <w:p>
-      <w:pPr>
-        <w:spacing w:before="0" w:after="160" w:line="259"/>
-        <w:ind w:right="0" w:left="0" w:firstLine="0"/>
-        <w:jc w:val="left"/>
-        <w:rPr>
-          <w:rFonts w:ascii="Calibri" w:hAnsi="Calibri" w:cs="Calibri" w:eastAsia="Calibri"/>
-          <w:color w:val="auto"/>
-          <w:spacing w:val="0"/>
-          <w:position w:val="0"/>
-          <w:sz w:val="22"/>
-          <w:shd w:fill="auto" w:val="clear"/>
-        </w:rPr>
-      </w:pPr>
-      <w:r>
-        <w:object w:dxaOrig="8640" w:dyaOrig="7325">
-          <v:rect xmlns:o="urn:schemas-microsoft-com:office:office" xmlns:v="urn:schemas-microsoft-com:vml" id="rectole0000000008" style="width:432.000000pt;height:366.250000pt" o:preferrelative="t" o:ole="">
+        <w:t xml:space="preserve">m se corrigi</w:t>
+      </w:r>
+      <w:r>
+        <w:rPr>
+          <w:rFonts w:ascii="Calibri" w:hAnsi="Calibri" w:cs="Calibri" w:eastAsia="Calibri"/>
+          <w:color w:val="auto"/>
+          <w:spacing w:val="0"/>
+          <w:position w:val="0"/>
+          <w:sz w:val="22"/>
+          <w:shd w:fill="auto" w:val="clear"/>
+        </w:rPr>
+        <w:t xml:space="preserve">ó el mensaje del commit, luego se subieron los cambios con git push origin main </w:t>
+      </w:r>
+    </w:p>
+    <w:p>
+      <w:pPr>
+        <w:spacing w:before="0" w:after="160" w:line="259"/>
+        <w:ind w:right="0" w:left="0" w:firstLine="0"/>
+        <w:jc w:val="left"/>
+        <w:rPr>
+          <w:rFonts w:ascii="Calibri" w:hAnsi="Calibri" w:cs="Calibri" w:eastAsia="Calibri"/>
+          <w:color w:val="auto"/>
+          <w:spacing w:val="0"/>
+          <w:position w:val="0"/>
+          <w:sz w:val="22"/>
+          <w:shd w:fill="auto" w:val="clear"/>
+        </w:rPr>
+      </w:pPr>
+    </w:p>
+    <w:p>
+      <w:pPr>
+        <w:spacing w:before="0" w:after="160" w:line="259"/>
+        <w:ind w:right="0" w:left="0" w:firstLine="0"/>
+        <w:jc w:val="left"/>
+        <w:rPr>
+          <w:rFonts w:ascii="Calibri" w:hAnsi="Calibri" w:cs="Calibri" w:eastAsia="Calibri"/>
+          <w:color w:val="auto"/>
+          <w:spacing w:val="0"/>
+          <w:position w:val="0"/>
+          <w:sz w:val="22"/>
+          <w:shd w:fill="auto" w:val="clear"/>
+        </w:rPr>
+      </w:pPr>
+      <w:r>
+        <w:object w:dxaOrig="8747" w:dyaOrig="7410">
+          <v:rect xmlns:o="urn:schemas-microsoft-com:office:office" xmlns:v="urn:schemas-microsoft-com:vml" id="rectole0000000008" style="width:437.350000pt;height:370.500000pt" o:preferrelative="t" o:ole="">
             <o:lock v:ext="edit"/>
             <v:imagedata xmlns:r="http://schemas.openxmlformats.org/officeDocument/2006/relationships" r:id="docRId18" o:title=""/>
           </v:rect>
@@ -1005,14 +983,276 @@
         </w:rPr>
       </w:pPr>
       <w:r>
-        <w:object w:dxaOrig="8640" w:dyaOrig="6354">
-          <v:rect xmlns:o="urn:schemas-microsoft-com:office:office" xmlns:v="urn:schemas-microsoft-com:vml" id="rectole0000000009" style="width:432.000000pt;height:317.700000pt" o:preferrelative="t" o:ole="">
+        <w:object w:dxaOrig="8747" w:dyaOrig="6438">
+          <v:rect xmlns:o="urn:schemas-microsoft-com:office:office" xmlns:v="urn:schemas-microsoft-com:vml" id="rectole0000000009" style="width:437.350000pt;height:321.900000pt" o:preferrelative="t" o:ole="">
             <o:lock v:ext="edit"/>
             <v:imagedata xmlns:r="http://schemas.openxmlformats.org/officeDocument/2006/relationships" r:id="docRId20" o:title=""/>
           </v:rect>
           <o:OLEObject xmlns:r="http://schemas.openxmlformats.org/officeDocument/2006/relationships" xmlns:o="urn:schemas-microsoft-com:office:office" Type="Embed" ProgID="StaticMetafile" DrawAspect="Content" ObjectID="0000000009" ShapeID="rectole0000000009" r:id="docRId19"/>
         </w:object>
       </w:r>
+    </w:p>
+    <w:p>
+      <w:pPr>
+        <w:spacing w:before="0" w:after="160" w:line="259"/>
+        <w:ind w:right="0" w:left="0" w:firstLine="0"/>
+        <w:jc w:val="left"/>
+        <w:rPr>
+          <w:rFonts w:ascii="Calibri" w:hAnsi="Calibri" w:cs="Calibri" w:eastAsia="Calibri"/>
+          <w:color w:val="auto"/>
+          <w:spacing w:val="0"/>
+          <w:position w:val="0"/>
+          <w:sz w:val="22"/>
+          <w:shd w:fill="auto" w:val="clear"/>
+        </w:rPr>
+      </w:pPr>
+      <w:r>
+        <w:rPr>
+          <w:rFonts w:ascii="Calibri" w:hAnsi="Calibri" w:cs="Calibri" w:eastAsia="Calibri"/>
+          <w:color w:val="auto"/>
+          <w:spacing w:val="0"/>
+          <w:position w:val="0"/>
+          <w:sz w:val="22"/>
+          <w:shd w:fill="auto" w:val="clear"/>
+        </w:rPr>
+        <w:t xml:space="preserve">cambio a nueva rama remota informe</w:t>
+      </w:r>
+    </w:p>
+    <w:p>
+      <w:pPr>
+        <w:spacing w:before="0" w:after="160" w:line="240"/>
+        <w:ind w:right="0" w:left="0" w:firstLine="0"/>
+        <w:jc w:val="left"/>
+        <w:rPr>
+          <w:rFonts w:ascii="Calibri" w:hAnsi="Calibri" w:cs="Calibri" w:eastAsia="Calibri"/>
+          <w:color w:val="auto"/>
+          <w:spacing w:val="0"/>
+          <w:position w:val="0"/>
+          <w:sz w:val="22"/>
+          <w:shd w:fill="auto" w:val="clear"/>
+        </w:rPr>
+      </w:pPr>
+      <w:r>
+        <w:object w:dxaOrig="8784" w:dyaOrig="6516">
+          <v:rect xmlns:o="urn:schemas-microsoft-com:office:office" xmlns:v="urn:schemas-microsoft-com:vml" id="rectole0000000010" style="width:439.200000pt;height:325.800000pt" o:preferrelative="t" o:ole="">
+            <o:lock v:ext="edit"/>
+            <v:imagedata xmlns:r="http://schemas.openxmlformats.org/officeDocument/2006/relationships" r:id="docRId22" o:title=""/>
+          </v:rect>
+          <o:OLEObject xmlns:r="http://schemas.openxmlformats.org/officeDocument/2006/relationships" xmlns:o="urn:schemas-microsoft-com:office:office" Type="Embed" ProgID="StaticMetafile" DrawAspect="Content" ObjectID="0000000010" ShapeID="rectole0000000010" r:id="docRId21"/>
+        </w:object>
+      </w:r>
+    </w:p>
+    <w:p>
+      <w:pPr>
+        <w:spacing w:before="0" w:after="160" w:line="240"/>
+        <w:ind w:right="0" w:left="0" w:firstLine="0"/>
+        <w:jc w:val="left"/>
+        <w:rPr>
+          <w:rFonts w:ascii="Calibri" w:hAnsi="Calibri" w:cs="Calibri" w:eastAsia="Calibri"/>
+          <w:color w:val="auto"/>
+          <w:spacing w:val="0"/>
+          <w:position w:val="0"/>
+          <w:sz w:val="22"/>
+          <w:shd w:fill="auto" w:val="clear"/>
+        </w:rPr>
+      </w:pPr>
+    </w:p>
+    <w:p>
+      <w:pPr>
+        <w:spacing w:before="0" w:after="160" w:line="259"/>
+        <w:ind w:right="0" w:left="0" w:firstLine="0"/>
+        <w:jc w:val="left"/>
+        <w:rPr>
+          <w:rFonts w:ascii="Calibri" w:hAnsi="Calibri" w:cs="Calibri" w:eastAsia="Calibri"/>
+          <w:color w:val="auto"/>
+          <w:spacing w:val="0"/>
+          <w:position w:val="0"/>
+          <w:sz w:val="22"/>
+          <w:shd w:fill="auto" w:val="clear"/>
+        </w:rPr>
+      </w:pPr>
+      <w:r>
+        <w:rPr>
+          <w:rFonts w:ascii="Calibri" w:hAnsi="Calibri" w:cs="Calibri" w:eastAsia="Calibri"/>
+          <w:color w:val="auto"/>
+          <w:spacing w:val="0"/>
+          <w:position w:val="0"/>
+          <w:sz w:val="22"/>
+          <w:shd w:fill="auto" w:val="clear"/>
+        </w:rPr>
+        <w:t xml:space="preserve">se añadió informe, se confirmó con el commit y luego se subió al remoto con git push origin informe</w:t>
+      </w:r>
+    </w:p>
+    <w:p>
+      <w:pPr>
+        <w:spacing w:before="0" w:after="160" w:line="240"/>
+        <w:ind w:right="0" w:left="0" w:firstLine="0"/>
+        <w:jc w:val="left"/>
+        <w:rPr>
+          <w:rFonts w:ascii="Calibri" w:hAnsi="Calibri" w:cs="Calibri" w:eastAsia="Calibri"/>
+          <w:color w:val="auto"/>
+          <w:spacing w:val="0"/>
+          <w:position w:val="0"/>
+          <w:sz w:val="22"/>
+          <w:shd w:fill="auto" w:val="clear"/>
+        </w:rPr>
+      </w:pPr>
+      <w:r>
+        <w:object w:dxaOrig="8760" w:dyaOrig="4296">
+          <v:rect xmlns:o="urn:schemas-microsoft-com:office:office" xmlns:v="urn:schemas-microsoft-com:vml" id="rectole0000000011" style="width:438.000000pt;height:214.800000pt" o:preferrelative="t" o:ole="">
+            <o:lock v:ext="edit"/>
+            <v:imagedata xmlns:r="http://schemas.openxmlformats.org/officeDocument/2006/relationships" r:id="docRId24" o:title=""/>
+          </v:rect>
+          <o:OLEObject xmlns:r="http://schemas.openxmlformats.org/officeDocument/2006/relationships" xmlns:o="urn:schemas-microsoft-com:office:office" Type="Embed" ProgID="StaticMetafile" DrawAspect="Content" ObjectID="0000000011" ShapeID="rectole0000000011" r:id="docRId23"/>
+        </w:object>
+      </w:r>
+    </w:p>
+    <w:p>
+      <w:pPr>
+        <w:spacing w:before="0" w:after="160" w:line="240"/>
+        <w:ind w:right="0" w:left="0" w:firstLine="0"/>
+        <w:jc w:val="left"/>
+        <w:rPr>
+          <w:rFonts w:ascii="Lucida Console" w:hAnsi="Lucida Console" w:cs="Lucida Console" w:eastAsia="Lucida Console"/>
+          <w:color w:val="auto"/>
+          <w:spacing w:val="0"/>
+          <w:position w:val="0"/>
+          <w:sz w:val="18"/>
+          <w:shd w:fill="auto" w:val="clear"/>
+        </w:rPr>
+      </w:pPr>
+      <w:r>
+        <w:rPr>
+          <w:rFonts w:ascii="Calibri" w:hAnsi="Calibri" w:cs="Calibri" w:eastAsia="Calibri"/>
+          <w:color w:val="auto"/>
+          <w:spacing w:val="0"/>
+          <w:position w:val="0"/>
+          <w:sz w:val="22"/>
+          <w:shd w:fill="auto" w:val="clear"/>
+        </w:rPr>
+        <w:t xml:space="preserve">Para que quede más organizado se creó una nueva carpeta para los informes, se uso git add  informes/ Inf</w:t>
+      </w:r>
+      <w:r>
+        <w:rPr>
+          <w:rFonts w:ascii="Lucida Console" w:hAnsi="Lucida Console" w:cs="Lucida Console" w:eastAsia="Lucida Console"/>
+          <w:color w:val="auto"/>
+          <w:spacing w:val="0"/>
+          <w:position w:val="0"/>
+          <w:sz w:val="18"/>
+          <w:shd w:fill="auto" w:val="clear"/>
+        </w:rPr>
+        <w:t xml:space="preserve">ormeElizabethAcebal.docx Informe.docx informe-Juan-Calderon.pdf</w:t>
+      </w:r>
+      <w:r>
+        <w:rPr>
+          <w:rFonts w:ascii="Lucida Console" w:hAnsi="Lucida Console" w:cs="Lucida Console" w:eastAsia="Lucida Console"/>
+          <w:color w:val="auto"/>
+          <w:spacing w:val="0"/>
+          <w:position w:val="0"/>
+          <w:sz w:val="18"/>
+          <w:shd w:fill="auto" w:val="clear"/>
+        </w:rPr>
+        <w:t xml:space="preserve"> para añardirlos, git commit -m "informes" para confirmar, git status para ver el estado y luego con git push origin informe se subió al repositorio remoto.</w:t>
+      </w:r>
+    </w:p>
+    <w:p>
+      <w:pPr>
+        <w:spacing w:before="0" w:after="160" w:line="240"/>
+        <w:ind w:right="0" w:left="0" w:firstLine="0"/>
+        <w:jc w:val="left"/>
+        <w:rPr>
+          <w:rFonts w:ascii="Calibri" w:hAnsi="Calibri" w:cs="Calibri" w:eastAsia="Calibri"/>
+          <w:color w:val="auto"/>
+          <w:spacing w:val="0"/>
+          <w:position w:val="0"/>
+          <w:sz w:val="22"/>
+          <w:shd w:fill="auto" w:val="clear"/>
+        </w:rPr>
+      </w:pPr>
+    </w:p>
+    <w:p>
+      <w:pPr>
+        <w:spacing w:before="0" w:after="160" w:line="240"/>
+        <w:ind w:right="0" w:left="0" w:firstLine="0"/>
+        <w:jc w:val="left"/>
+        <w:rPr>
+          <w:rFonts w:ascii="Calibri" w:hAnsi="Calibri" w:cs="Calibri" w:eastAsia="Calibri"/>
+          <w:color w:val="auto"/>
+          <w:spacing w:val="0"/>
+          <w:position w:val="0"/>
+          <w:sz w:val="22"/>
+          <w:shd w:fill="auto" w:val="clear"/>
+        </w:rPr>
+      </w:pPr>
+      <w:r>
+        <w:object w:dxaOrig="8784" w:dyaOrig="6935">
+          <v:rect xmlns:o="urn:schemas-microsoft-com:office:office" xmlns:v="urn:schemas-microsoft-com:vml" id="rectole0000000012" style="width:439.200000pt;height:346.750000pt" o:preferrelative="t" o:ole="">
+            <o:lock v:ext="edit"/>
+            <v:imagedata xmlns:r="http://schemas.openxmlformats.org/officeDocument/2006/relationships" r:id="docRId26" o:title=""/>
+          </v:rect>
+          <o:OLEObject xmlns:r="http://schemas.openxmlformats.org/officeDocument/2006/relationships" xmlns:o="urn:schemas-microsoft-com:office:office" Type="Embed" ProgID="StaticMetafile" DrawAspect="Content" ObjectID="0000000012" ShapeID="rectole0000000012" r:id="docRId25"/>
+        </w:object>
+      </w:r>
+    </w:p>
+    <w:p>
+      <w:pPr>
+        <w:spacing w:before="0" w:after="160" w:line="240"/>
+        <w:ind w:right="0" w:left="0" w:firstLine="0"/>
+        <w:jc w:val="left"/>
+        <w:rPr>
+          <w:rFonts w:ascii="Calibri" w:hAnsi="Calibri" w:cs="Calibri" w:eastAsia="Calibri"/>
+          <w:color w:val="auto"/>
+          <w:spacing w:val="0"/>
+          <w:position w:val="0"/>
+          <w:sz w:val="22"/>
+          <w:shd w:fill="auto" w:val="clear"/>
+        </w:rPr>
+      </w:pPr>
+    </w:p>
+    <w:p>
+      <w:pPr>
+        <w:spacing w:before="0" w:after="160" w:line="240"/>
+        <w:ind w:right="0" w:left="0" w:firstLine="0"/>
+        <w:jc w:val="left"/>
+        <w:rPr>
+          <w:rFonts w:ascii="Calibri" w:hAnsi="Calibri" w:cs="Calibri" w:eastAsia="Calibri"/>
+          <w:color w:val="auto"/>
+          <w:spacing w:val="0"/>
+          <w:position w:val="0"/>
+          <w:sz w:val="22"/>
+          <w:shd w:fill="auto" w:val="clear"/>
+        </w:rPr>
+      </w:pPr>
+    </w:p>
+    <w:p>
+      <w:pPr>
+        <w:spacing w:before="0" w:after="160" w:line="240"/>
+        <w:ind w:right="0" w:left="0" w:firstLine="0"/>
+        <w:jc w:val="left"/>
+        <w:rPr>
+          <w:rFonts w:ascii="Calibri" w:hAnsi="Calibri" w:cs="Calibri" w:eastAsia="Calibri"/>
+          <w:color w:val="auto"/>
+          <w:spacing w:val="0"/>
+          <w:position w:val="0"/>
+          <w:sz w:val="22"/>
+          <w:shd w:fill="auto" w:val="clear"/>
+        </w:rPr>
+      </w:pPr>
+    </w:p>
+    <w:p>
+      <w:pPr>
+        <w:spacing w:before="0" w:after="160" w:line="259"/>
+        <w:ind w:right="0" w:left="0" w:firstLine="0"/>
+        <w:jc w:val="left"/>
+        <w:rPr>
+          <w:rFonts w:ascii="Calibri" w:hAnsi="Calibri" w:cs="Calibri" w:eastAsia="Calibri"/>
+          <w:color w:val="auto"/>
+          <w:spacing w:val="0"/>
+          <w:position w:val="0"/>
+          <w:sz w:val="22"/>
+          <w:shd w:fill="auto" w:val="clear"/>
+        </w:rPr>
+      </w:pPr>
     </w:p>
   </w:body>
 </w:document>

</xml_diff>